<commit_message>
Update CV colonne - Exhaustif - Etienne Villedieu.docx
</commit_message>
<xml_diff>
--- a/CV colonne - Exhaustif - Etienne Villedieu.docx
+++ b/CV colonne - Exhaustif - Etienne Villedieu.docx
@@ -28,16 +28,7 @@
         <w:pStyle w:val="Titre2"/>
       </w:pPr>
       <w:r>
-        <w:t xml:space="preserve">Ingénieur </w:t>
-      </w:r>
-      <w:r>
-        <w:t>consultan</w:t>
-      </w:r>
-      <w:r>
-        <w:t>t</w:t>
-      </w:r>
-      <w:r>
-        <w:t xml:space="preserve"> - IoT</w:t>
+        <w:t>Auto-entreprenariat</w:t>
       </w:r>
     </w:p>
     <w:p>
@@ -52,55 +43,37 @@
         <w:rPr>
           <w:color w:val="2191C9" w:themeColor="background2" w:themeShade="80"/>
         </w:rPr>
-        <w:t>Econocom</w:t>
+        <w:t>Auto-entreprise</w:t>
       </w:r>
       <w:r>
         <w:rPr>
           <w:color w:val="2191C9" w:themeColor="background2" w:themeShade="80"/>
         </w:rPr>
-        <w:t xml:space="preserve"> </w:t>
-      </w:r>
-      <w:r>
-        <w:rPr>
-          <w:color w:val="2191C9" w:themeColor="background2" w:themeShade="80"/>
-        </w:rPr>
-        <w:t xml:space="preserve">• </w:t>
-      </w:r>
-      <w:r>
-        <w:rPr>
-          <w:rStyle w:val="Titre3Car"/>
-        </w:rPr>
-        <w:t>V</w:t>
-      </w:r>
-      <w:r>
-        <w:rPr>
-          <w:rStyle w:val="Titre3Car"/>
-        </w:rPr>
-        <w:t>illeurbanne</w:t>
-      </w:r>
-      <w:r>
-        <w:rPr>
-          <w:rStyle w:val="Titre3Car"/>
-        </w:rPr>
         <w:t xml:space="preserve"> • </w:t>
       </w:r>
       <w:r>
         <w:rPr>
           <w:rStyle w:val="Titre3Car"/>
         </w:rPr>
-        <w:t>Novembre</w:t>
-      </w:r>
-      <w:r>
-        <w:rPr>
-          <w:rStyle w:val="Titre3Car"/>
-        </w:rPr>
-        <w:t xml:space="preserve"> 2016</w:t>
-      </w:r>
-      <w:r>
-        <w:rPr>
-          <w:rStyle w:val="Titre3Car"/>
-        </w:rPr>
-        <w:t xml:space="preserve"> à aujourd’hui</w:t>
+        <w:t>Lyon</w:t>
+      </w:r>
+      <w:r>
+        <w:rPr>
+          <w:rStyle w:val="Titre3Car"/>
+        </w:rPr>
+        <w:t xml:space="preserve"> • </w:t>
+      </w:r>
+      <w:r>
+        <w:rPr>
+          <w:rStyle w:val="Titre3Car"/>
+        </w:rPr>
+        <w:t xml:space="preserve">Mai 2018 </w:t>
+      </w:r>
+      <w:r>
+        <w:rPr>
+          <w:rStyle w:val="Titre3Car"/>
+        </w:rPr>
+        <w:t>à aujourd’hui</w:t>
       </w:r>
     </w:p>
     <w:p>
@@ -117,23 +90,10 @@
       </w:pPr>
       <w:r>
         <w:rPr>
-          <w:rFonts w:cs="Arial"/>
-        </w:rPr>
-        <w:t>Avant-vente</w:t>
-      </w:r>
-      <w:r>
-        <w:rPr>
-          <w:rFonts w:ascii="Segoe UI" w:hAnsi="Segoe UI" w:cs="Segoe UI"/>
+          <w:rFonts w:cs="Segoe UI"/>
           <w:shd w:val="clear" w:color="auto" w:fill="FFFFFF"/>
         </w:rPr>
-        <w:t xml:space="preserve"> </w:t>
-      </w:r>
-      <w:r>
-        <w:rPr>
-          <w:rFonts w:ascii="Segoe UI" w:hAnsi="Segoe UI" w:cs="Segoe UI"/>
-          <w:shd w:val="clear" w:color="auto" w:fill="FFFFFF"/>
-        </w:rPr>
-        <w:t>: réponse technique et commerciale aux appels d'offres</w:t>
+        <w:t>Développement d'un logiciel et d’une application mobile de gestion de commandes et de planification d'interventions dans le secteur du bâtiment</w:t>
       </w:r>
     </w:p>
     <w:p>
@@ -141,12 +101,6 @@
         <w:pStyle w:val="Sansinterligne"/>
         <w:ind w:left="720" w:firstLine="696"/>
         <w:jc w:val="both"/>
-        <w:rPr>
-          <w:rFonts w:cs="Arial"/>
-        </w:rPr>
-      </w:pPr>
-      <w:proofErr w:type="spellStart"/>
-      <w:r>
         <w:rPr>
           <w:rFonts w:cs="Arial"/>
           <w:b/>
@@ -157,9 +111,7 @@
             <w14:bevel/>
           </w14:textOutline>
         </w:rPr>
-        <w:t>Sourcing</w:t>
-      </w:r>
-      <w:proofErr w:type="spellEnd"/>
+      </w:pPr>
       <w:r>
         <w:rPr>
           <w:rFonts w:cs="Arial"/>
@@ -171,7 +123,7 @@
             <w14:bevel/>
           </w14:textOutline>
         </w:rPr>
-        <w:t xml:space="preserve"> • Relations fournisseurs • </w:t>
+        <w:t>Développement</w:t>
       </w:r>
       <w:r>
         <w:rPr>
@@ -184,37 +136,8 @@
             <w14:bevel/>
           </w14:textOutline>
         </w:rPr>
-        <w:t>Propale</w:t>
-      </w:r>
-    </w:p>
-    <w:p>
-      <w:pPr>
-        <w:pStyle w:val="Sansinterligne"/>
-        <w:numPr>
-          <w:ilvl w:val="0"/>
-          <w:numId w:val="2"/>
-        </w:numPr>
-        <w:jc w:val="both"/>
-        <w:rPr>
-          <w:rFonts w:cs="Arial"/>
-        </w:rPr>
-      </w:pPr>
-      <w:r>
-        <w:rPr>
-          <w:rFonts w:cs="Arial"/>
-        </w:rPr>
-        <w:t>Utilisation de la DHT de BitTorrent pour la publication de data IoT</w:t>
-      </w:r>
-    </w:p>
-    <w:p>
-      <w:pPr>
-        <w:pStyle w:val="Sansinterligne"/>
-        <w:ind w:left="720" w:firstLine="696"/>
-        <w:jc w:val="both"/>
-        <w:rPr>
-          <w:rFonts w:cs="Arial"/>
-        </w:rPr>
-      </w:pPr>
+        <w:t xml:space="preserve"> • </w:t>
+      </w:r>
       <w:r>
         <w:rPr>
           <w:rFonts w:cs="Arial"/>
@@ -226,7 +149,7 @@
             <w14:bevel/>
           </w14:textOutline>
         </w:rPr>
-        <w:t>R&amp;D</w:t>
+        <w:t>Gestion de projet</w:t>
       </w:r>
       <w:r>
         <w:rPr>
@@ -239,7 +162,7 @@
             <w14:bevel/>
           </w14:textOutline>
         </w:rPr>
-        <w:t xml:space="preserve"> •</w:t>
+        <w:t xml:space="preserve"> • </w:t>
       </w:r>
       <w:r>
         <w:rPr>
@@ -252,10 +175,120 @@
             <w14:bevel/>
           </w14:textOutline>
         </w:rPr>
-        <w:t xml:space="preserve"> Animation d’un </w:t>
-      </w:r>
-      <w:proofErr w:type="spellStart"/>
-      <w:r>
+        <w:t>Relations client</w:t>
+      </w:r>
+    </w:p>
+    <w:p>
+      <w:pPr>
+        <w:pStyle w:val="Titre2"/>
+      </w:pPr>
+      <w:r>
+        <w:t xml:space="preserve">Ingénieur </w:t>
+      </w:r>
+      <w:r>
+        <w:t>consultan</w:t>
+      </w:r>
+      <w:r>
+        <w:t>t</w:t>
+      </w:r>
+      <w:r>
+        <w:t xml:space="preserve"> - IoT</w:t>
+      </w:r>
+    </w:p>
+    <w:p>
+      <w:pPr>
+        <w:pStyle w:val="Sansinterligne"/>
+        <w:jc w:val="both"/>
+        <w:rPr>
+          <w:rStyle w:val="Titre3Car"/>
+        </w:rPr>
+      </w:pPr>
+      <w:r>
+        <w:rPr>
+          <w:color w:val="2191C9" w:themeColor="background2" w:themeShade="80"/>
+        </w:rPr>
+        <w:t>Econocom</w:t>
+      </w:r>
+      <w:r>
+        <w:rPr>
+          <w:color w:val="2191C9" w:themeColor="background2" w:themeShade="80"/>
+        </w:rPr>
+        <w:t xml:space="preserve"> </w:t>
+      </w:r>
+      <w:r>
+        <w:rPr>
+          <w:color w:val="2191C9" w:themeColor="background2" w:themeShade="80"/>
+        </w:rPr>
+        <w:t xml:space="preserve">• </w:t>
+      </w:r>
+      <w:r>
+        <w:rPr>
+          <w:rStyle w:val="Titre3Car"/>
+        </w:rPr>
+        <w:t>V</w:t>
+      </w:r>
+      <w:r>
+        <w:rPr>
+          <w:rStyle w:val="Titre3Car"/>
+        </w:rPr>
+        <w:t>illeurbanne</w:t>
+      </w:r>
+      <w:r>
+        <w:rPr>
+          <w:rStyle w:val="Titre3Car"/>
+        </w:rPr>
+        <w:t xml:space="preserve"> • </w:t>
+      </w:r>
+      <w:r>
+        <w:rPr>
+          <w:rStyle w:val="Titre3Car"/>
+        </w:rPr>
+        <w:t>Novembre</w:t>
+      </w:r>
+      <w:r>
+        <w:rPr>
+          <w:rStyle w:val="Titre3Car"/>
+        </w:rPr>
+        <w:t xml:space="preserve"> 2016</w:t>
+      </w:r>
+      <w:r>
+        <w:rPr>
+          <w:rStyle w:val="Titre3Car"/>
+        </w:rPr>
+        <w:t xml:space="preserve"> à aujourd’hui</w:t>
+      </w:r>
+    </w:p>
+    <w:p>
+      <w:pPr>
+        <w:pStyle w:val="Sansinterligne"/>
+        <w:numPr>
+          <w:ilvl w:val="0"/>
+          <w:numId w:val="2"/>
+        </w:numPr>
+        <w:jc w:val="both"/>
+        <w:rPr>
+          <w:rFonts w:cs="Arial"/>
+        </w:rPr>
+      </w:pPr>
+      <w:r>
+        <w:rPr>
+          <w:rFonts w:cs="Arial"/>
+        </w:rPr>
+        <w:t>Avant-vente</w:t>
+      </w:r>
+      <w:r>
+        <w:rPr>
+          <w:rFonts w:cs="Segoe UI"/>
+          <w:shd w:val="clear" w:color="auto" w:fill="FFFFFF"/>
+        </w:rPr>
+        <w:t xml:space="preserve"> : réponse technique et commerciale aux appels d'offres</w:t>
+      </w:r>
+    </w:p>
+    <w:p>
+      <w:pPr>
+        <w:pStyle w:val="Sansinterligne"/>
+        <w:ind w:left="720" w:firstLine="696"/>
+        <w:jc w:val="both"/>
         <w:rPr>
           <w:rFonts w:cs="Arial"/>
           <w:b/>
@@ -266,9 +299,8 @@
             <w14:bevel/>
           </w14:textOutline>
         </w:rPr>
-        <w:t>meetup</w:t>
-      </w:r>
-      <w:proofErr w:type="spellEnd"/>
+      </w:pPr>
+      <w:proofErr w:type="spellStart"/>
       <w:r>
         <w:rPr>
           <w:rFonts w:cs="Arial"/>
@@ -280,8 +312,9 @@
             <w14:bevel/>
           </w14:textOutline>
         </w:rPr>
-        <w:t xml:space="preserve"> sur</w:t>
-      </w:r>
+        <w:t>Sourcing</w:t>
+      </w:r>
+      <w:proofErr w:type="spellEnd"/>
       <w:r>
         <w:rPr>
           <w:rFonts w:cs="Arial"/>
@@ -293,7 +326,7 @@
             <w14:bevel/>
           </w14:textOutline>
         </w:rPr>
-        <w:t xml:space="preserve"> le sujet</w:t>
+        <w:t xml:space="preserve"> • Relations fournisseurs • Propale</w:t>
       </w:r>
     </w:p>
     <w:p>
@@ -312,13 +345,7 @@
         <w:rPr>
           <w:rFonts w:cs="Arial"/>
         </w:rPr>
-        <w:t>Développement d’objets connectés</w:t>
-      </w:r>
-      <w:r>
-        <w:rPr>
-          <w:rFonts w:cs="Arial"/>
-        </w:rPr>
-        <w:t xml:space="preserve"> – Electronique &amp; Informatique</w:t>
+        <w:t>Développement d’objets connectés – Electronique &amp; Informatique</w:t>
       </w:r>
     </w:p>
     <w:p>
@@ -349,7 +376,7 @@
             <w14:bevel/>
           </w14:textOutline>
         </w:rPr>
-        <w:t>Raspberry PI</w:t>
+        <w:t xml:space="preserve">Raspberry PI • </w:t>
       </w:r>
       <w:r>
         <w:rPr>
@@ -362,7 +389,7 @@
             <w14:bevel/>
           </w14:textOutline>
         </w:rPr>
-        <w:t xml:space="preserve"> • </w:t>
+        <w:t>Azure IoT Edge</w:t>
       </w:r>
       <w:r>
         <w:rPr>
@@ -375,8 +402,37 @@
             <w14:bevel/>
           </w14:textOutline>
         </w:rPr>
-        <w:t xml:space="preserve">Microcontrôleurs </w:t>
-      </w:r>
+        <w:t xml:space="preserve"> • Microcontrôleurs</w:t>
+      </w:r>
+    </w:p>
+    <w:p>
+      <w:pPr>
+        <w:pStyle w:val="Sansinterligne"/>
+        <w:numPr>
+          <w:ilvl w:val="0"/>
+          <w:numId w:val="2"/>
+        </w:numPr>
+        <w:jc w:val="both"/>
+        <w:rPr>
+          <w:rFonts w:cs="Arial"/>
+        </w:rPr>
+      </w:pPr>
+      <w:r>
+        <w:rPr>
+          <w:rFonts w:cs="Arial"/>
+        </w:rPr>
+        <w:t>Utilisation de la DHT de BitTorrent pour la publication de data IoT</w:t>
+      </w:r>
+    </w:p>
+    <w:p>
+      <w:pPr>
+        <w:pStyle w:val="Sansinterligne"/>
+        <w:ind w:left="720" w:firstLine="696"/>
+        <w:jc w:val="both"/>
+        <w:rPr>
+          <w:rFonts w:cs="Arial"/>
+        </w:rPr>
+      </w:pPr>
       <w:r>
         <w:rPr>
           <w:rFonts w:cs="Arial"/>
@@ -388,7 +444,7 @@
             <w14:bevel/>
           </w14:textOutline>
         </w:rPr>
-        <w:t>•</w:t>
+        <w:t>R&amp;D</w:t>
       </w:r>
       <w:r>
         <w:rPr>
@@ -401,7 +457,7 @@
             <w14:bevel/>
           </w14:textOutline>
         </w:rPr>
-        <w:t xml:space="preserve"> LoRa </w:t>
+        <w:t xml:space="preserve"> •</w:t>
       </w:r>
       <w:r>
         <w:rPr>
@@ -414,8 +470,9 @@
             <w14:bevel/>
           </w14:textOutline>
         </w:rPr>
-        <w:t>•</w:t>
-      </w:r>
+        <w:t xml:space="preserve"> Animation d’un </w:t>
+      </w:r>
+      <w:proofErr w:type="spellStart"/>
       <w:r>
         <w:rPr>
           <w:rFonts w:cs="Arial"/>
@@ -427,7 +484,21 @@
             <w14:bevel/>
           </w14:textOutline>
         </w:rPr>
-        <w:t xml:space="preserve"> Sigfox</w:t>
+        <w:t>meetup</w:t>
+      </w:r>
+      <w:proofErr w:type="spellEnd"/>
+      <w:r>
+        <w:rPr>
+          <w:rFonts w:cs="Arial"/>
+          <w:b/>
+          <w:shd w:val="clear" w:color="auto" w:fill="FFFFFF" w:themeFill="background1"/>
+          <w14:textOutline w14:w="9525" w14:cap="rnd" w14:cmpd="sng" w14:algn="ctr">
+            <w14:noFill/>
+            <w14:prstDash w14:val="solid"/>
+            <w14:bevel/>
+          </w14:textOutline>
+        </w:rPr>
+        <w:t xml:space="preserve"> sur le sujet</w:t>
       </w:r>
     </w:p>
     <w:p>
@@ -474,15 +545,7 @@
         <w:rPr>
           <w:rStyle w:val="Titre3Car"/>
         </w:rPr>
-        <w:t>2 à auj</w:t>
-      </w:r>
-      <w:bookmarkStart w:id="0" w:name="_GoBack"/>
-      <w:bookmarkEnd w:id="0"/>
-      <w:r>
-        <w:rPr>
-          <w:rStyle w:val="Titre3Car"/>
-        </w:rPr>
-        <w:t>ourd’hui</w:t>
+        <w:t>2 à aujourd’hui</w:t>
       </w:r>
     </w:p>
     <w:p>
@@ -724,13 +787,7 @@
         <w:rPr>
           <w:rStyle w:val="Titre3Car"/>
         </w:rPr>
-        <w:t>Octobre</w:t>
-      </w:r>
-      <w:r>
-        <w:rPr>
-          <w:rStyle w:val="Titre3Car"/>
-        </w:rPr>
-        <w:t xml:space="preserve"> 2016</w:t>
+        <w:t>Octobre 2016</w:t>
       </w:r>
     </w:p>
     <w:p>
@@ -1391,16 +1448,6 @@
     </w:p>
     <w:p>
       <w:pPr>
-        <w:pStyle w:val="Sansinterligne"/>
-        <w:jc w:val="both"/>
-        <w:rPr>
-          <w:rFonts w:asciiTheme="minorHAnsi" w:hAnsiTheme="minorHAnsi" w:cs="Arial"/>
-          <w:sz w:val="12"/>
-        </w:rPr>
-      </w:pPr>
-    </w:p>
-    <w:p>
-      <w:pPr>
         <w:pStyle w:val="Titre2"/>
       </w:pPr>
       <w:r>
@@ -1512,140 +1559,6 @@
           <w:sz w:val="12"/>
         </w:rPr>
       </w:pPr>
-    </w:p>
-    <w:p>
-      <w:pPr>
-        <w:pStyle w:val="Titre2"/>
-      </w:pPr>
-      <w:r>
-        <w:t xml:space="preserve">Stage </w:t>
-      </w:r>
-      <w:r>
-        <w:t xml:space="preserve">de </w:t>
-      </w:r>
-      <w:r>
-        <w:t>découverte de l’entreprise</w:t>
-      </w:r>
-    </w:p>
-    <w:p>
-      <w:pPr>
-        <w:pStyle w:val="Sansinterligne"/>
-        <w:jc w:val="both"/>
-        <w:rPr>
-          <w:color w:val="2191C9" w:themeColor="background2" w:themeShade="80"/>
-        </w:rPr>
-      </w:pPr>
-      <w:r>
-        <w:rPr>
-          <w:color w:val="2191C9" w:themeColor="background2" w:themeShade="80"/>
-        </w:rPr>
-        <w:t xml:space="preserve">Serelec • </w:t>
-      </w:r>
-      <w:r>
-        <w:rPr>
-          <w:color w:val="2191C9" w:themeColor="background2" w:themeShade="80"/>
-        </w:rPr>
-        <w:t>Vénissieux</w:t>
-      </w:r>
-      <w:r>
-        <w:rPr>
-          <w:color w:val="2191C9" w:themeColor="background2" w:themeShade="80"/>
-        </w:rPr>
-        <w:t xml:space="preserve"> • </w:t>
-      </w:r>
-      <w:r>
-        <w:rPr>
-          <w:color w:val="2191C9" w:themeColor="background2" w:themeShade="80"/>
-        </w:rPr>
-        <w:t>J</w:t>
-      </w:r>
-      <w:r>
-        <w:rPr>
-          <w:color w:val="2191C9" w:themeColor="background2" w:themeShade="80"/>
-        </w:rPr>
-        <w:t>uin 2013</w:t>
-      </w:r>
-    </w:p>
-    <w:p>
-      <w:pPr>
-        <w:pStyle w:val="Sansinterligne"/>
-        <w:numPr>
-          <w:ilvl w:val="0"/>
-          <w:numId w:val="5"/>
-        </w:numPr>
-        <w:jc w:val="both"/>
-        <w:rPr>
-          <w:rFonts w:cs="Arial"/>
-        </w:rPr>
-      </w:pPr>
-      <w:r>
-        <w:rPr>
-          <w:rFonts w:cs="Arial"/>
-        </w:rPr>
-        <w:t>Maintenan</w:t>
-      </w:r>
-      <w:r>
-        <w:rPr>
-          <w:rFonts w:cs="Arial"/>
-        </w:rPr>
-        <w:t>ce de stations de tramway et de</w:t>
-      </w:r>
-      <w:r>
-        <w:rPr>
-          <w:rFonts w:cs="Arial"/>
-        </w:rPr>
-        <w:t xml:space="preserve"> feux de circulation</w:t>
-      </w:r>
-    </w:p>
-    <w:p>
-      <w:pPr>
-        <w:pStyle w:val="Sansinterligne"/>
-        <w:numPr>
-          <w:ilvl w:val="0"/>
-          <w:numId w:val="5"/>
-        </w:numPr>
-        <w:jc w:val="both"/>
-        <w:rPr>
-          <w:rFonts w:cs="Arial"/>
-        </w:rPr>
-      </w:pPr>
-      <w:r>
-        <w:rPr>
-          <w:rFonts w:cs="Arial"/>
-        </w:rPr>
-        <w:t>Réparation de panneaux de LED</w:t>
-      </w:r>
-    </w:p>
-    <w:p>
-      <w:pPr>
-        <w:pStyle w:val="Sansinterligne"/>
-        <w:numPr>
-          <w:ilvl w:val="0"/>
-          <w:numId w:val="5"/>
-        </w:numPr>
-        <w:jc w:val="both"/>
-        <w:rPr>
-          <w:rFonts w:cs="Arial"/>
-        </w:rPr>
-      </w:pPr>
-      <w:r>
-        <w:rPr>
-          <w:rFonts w:cs="Arial"/>
-        </w:rPr>
-        <w:t xml:space="preserve">Intégration </w:t>
-      </w:r>
-      <w:r>
-        <w:rPr>
-          <w:rFonts w:cs="Arial"/>
-        </w:rPr>
-        <w:t>d’écrans</w:t>
-      </w:r>
-      <w:r>
-        <w:rPr>
-          <w:rFonts w:cs="Arial"/>
-        </w:rPr>
-        <w:t xml:space="preserve"> d’information voyageurs</w:t>
-      </w:r>
     </w:p>
     <w:p>
       <w:pPr>
@@ -1726,6 +1639,8 @@
           </wp:inline>
         </w:drawing>
       </w:r>
+      <w:bookmarkStart w:id="0" w:name="_GoBack"/>
+      <w:bookmarkEnd w:id="0"/>
     </w:p>
     <w:p>
       <w:pPr>
@@ -1997,6 +1912,52 @@
         <w:jc w:val="both"/>
       </w:pPr>
       <w:r>
+        <w:t>Scoutisme (SGDF)</w:t>
+      </w:r>
+    </w:p>
+    <w:p>
+      <w:pPr>
+        <w:pStyle w:val="Sansinterligne"/>
+        <w:numPr>
+          <w:ilvl w:val="0"/>
+          <w:numId w:val="15"/>
+        </w:numPr>
+        <w:jc w:val="both"/>
+      </w:pPr>
+      <w:r>
+        <w:t>Chef depuis 9 ans</w:t>
+      </w:r>
+    </w:p>
+    <w:p>
+      <w:pPr>
+        <w:pStyle w:val="Sansinterligne"/>
+        <w:numPr>
+          <w:ilvl w:val="0"/>
+          <w:numId w:val="15"/>
+        </w:numPr>
+        <w:jc w:val="both"/>
+      </w:pPr>
+      <w:r>
+        <w:t>Directeur de camp</w:t>
+      </w:r>
+    </w:p>
+    <w:p>
+      <w:pPr>
+        <w:pStyle w:val="Sansinterligne"/>
+        <w:ind w:left="360"/>
+        <w:jc w:val="both"/>
+      </w:pPr>
+    </w:p>
+    <w:p>
+      <w:pPr>
+        <w:pStyle w:val="Sansinterligne"/>
+        <w:numPr>
+          <w:ilvl w:val="0"/>
+          <w:numId w:val="13"/>
+        </w:numPr>
+        <w:jc w:val="both"/>
+      </w:pPr>
+      <w:r>
         <w:t>Guitare depuis 1</w:t>
       </w:r>
       <w:r>
@@ -2045,7 +2006,6 @@
     <w:p>
       <w:pPr>
         <w:pStyle w:val="Sansinterligne"/>
-        <w:ind w:left="360"/>
         <w:jc w:val="both"/>
       </w:pPr>
     </w:p>
@@ -2054,12 +2014,12 @@
         <w:pStyle w:val="Sansinterligne"/>
         <w:numPr>
           <w:ilvl w:val="0"/>
-          <w:numId w:val="13"/>
+          <w:numId w:val="16"/>
         </w:numPr>
         <w:jc w:val="both"/>
       </w:pPr>
       <w:r>
-        <w:t>Scoutisme (SGDF)</w:t>
+        <w:t>Projet de solidarité au Sénégal</w:t>
       </w:r>
     </w:p>
     <w:p>
@@ -2072,13 +2032,13 @@
         <w:jc w:val="both"/>
       </w:pPr>
       <w:r>
-        <w:t xml:space="preserve">Chef depuis </w:t>
-      </w:r>
-      <w:r>
-        <w:t>9</w:t>
-      </w:r>
-      <w:r>
-        <w:t xml:space="preserve"> ans</w:t>
+        <w:t>Organisation</w:t>
+      </w:r>
+      <w:r>
+        <w:t xml:space="preserve"> et gestion</w:t>
+      </w:r>
+      <w:r>
+        <w:t xml:space="preserve"> d’un projet d’équipe sur trois ans</w:t>
       </w:r>
     </w:p>
     <w:p>
@@ -2091,26 +2051,110 @@
         <w:jc w:val="both"/>
       </w:pPr>
       <w:r>
-        <w:t>Directeur de camp</w:t>
+        <w:t>Plantation de palétuviers</w:t>
+      </w:r>
+    </w:p>
+    <w:p>
+      <w:pPr>
+        <w:pStyle w:val="Sansinterligne"/>
+        <w:ind w:left="720"/>
+        <w:jc w:val="both"/>
+      </w:pPr>
+    </w:p>
+    <w:p>
+      <w:pPr>
+        <w:pStyle w:val="Titre2"/>
+      </w:pPr>
+      <w:r>
+        <w:br w:type="column"/>
+      </w:r>
+      <w:r>
+        <w:lastRenderedPageBreak/>
+        <w:t xml:space="preserve">Stage </w:t>
+      </w:r>
+      <w:r>
+        <w:t xml:space="preserve">de </w:t>
+      </w:r>
+      <w:r>
+        <w:t>découverte de l’entreprise</w:t>
       </w:r>
     </w:p>
     <w:p>
       <w:pPr>
         <w:pStyle w:val="Sansinterligne"/>
         <w:jc w:val="both"/>
-      </w:pPr>
+        <w:rPr>
+          <w:color w:val="2191C9" w:themeColor="background2" w:themeShade="80"/>
+        </w:rPr>
+      </w:pPr>
+      <w:proofErr w:type="spellStart"/>
+      <w:r>
+        <w:rPr>
+          <w:color w:val="2191C9" w:themeColor="background2" w:themeShade="80"/>
+        </w:rPr>
+        <w:t>Serelec</w:t>
+      </w:r>
+      <w:proofErr w:type="spellEnd"/>
+      <w:r>
+        <w:rPr>
+          <w:color w:val="2191C9" w:themeColor="background2" w:themeShade="80"/>
+        </w:rPr>
+        <w:t xml:space="preserve"> • </w:t>
+      </w:r>
+      <w:r>
+        <w:rPr>
+          <w:color w:val="2191C9" w:themeColor="background2" w:themeShade="80"/>
+        </w:rPr>
+        <w:t>Vénissieux</w:t>
+      </w:r>
+      <w:r>
+        <w:rPr>
+          <w:color w:val="2191C9" w:themeColor="background2" w:themeShade="80"/>
+        </w:rPr>
+        <w:t xml:space="preserve"> • </w:t>
+      </w:r>
+      <w:r>
+        <w:rPr>
+          <w:color w:val="2191C9" w:themeColor="background2" w:themeShade="80"/>
+        </w:rPr>
+        <w:t>J</w:t>
+      </w:r>
+      <w:r>
+        <w:rPr>
+          <w:color w:val="2191C9" w:themeColor="background2" w:themeShade="80"/>
+        </w:rPr>
+        <w:t>uin 2013</w:t>
+      </w:r>
     </w:p>
     <w:p>
       <w:pPr>
         <w:pStyle w:val="Sansinterligne"/>
         <w:numPr>
           <w:ilvl w:val="0"/>
-          <w:numId w:val="16"/>
+          <w:numId w:val="5"/>
         </w:numPr>
         <w:jc w:val="both"/>
-      </w:pPr>
-      <w:r>
-        <w:t>Projet de solidarité au Sénégal</w:t>
+        <w:rPr>
+          <w:rFonts w:cs="Arial"/>
+        </w:rPr>
+      </w:pPr>
+      <w:r>
+        <w:rPr>
+          <w:rFonts w:cs="Arial"/>
+        </w:rPr>
+        <w:t>Maintenan</w:t>
+      </w:r>
+      <w:r>
+        <w:rPr>
+          <w:rFonts w:cs="Arial"/>
+        </w:rPr>
+        <w:t>ce de stations de tramway et de</w:t>
+      </w:r>
+      <w:r>
+        <w:rPr>
+          <w:rFonts w:cs="Arial"/>
+        </w:rPr>
+        <w:t xml:space="preserve"> feux de circulation</w:t>
       </w:r>
     </w:p>
     <w:p>
@@ -2118,18 +2162,18 @@
         <w:pStyle w:val="Sansinterligne"/>
         <w:numPr>
           <w:ilvl w:val="0"/>
-          <w:numId w:val="15"/>
+          <w:numId w:val="5"/>
         </w:numPr>
         <w:jc w:val="both"/>
-      </w:pPr>
-      <w:r>
-        <w:t>Organisation</w:t>
-      </w:r>
-      <w:r>
-        <w:t xml:space="preserve"> et gestion</w:t>
-      </w:r>
-      <w:r>
-        <w:t xml:space="preserve"> d’un projet d’équipe sur trois ans</w:t>
+        <w:rPr>
+          <w:rFonts w:cs="Arial"/>
+        </w:rPr>
+      </w:pPr>
+      <w:r>
+        <w:rPr>
+          <w:rFonts w:cs="Arial"/>
+        </w:rPr>
+        <w:t>Réparation de panneaux de LED</w:t>
       </w:r>
     </w:p>
     <w:p>
@@ -2137,30 +2181,42 @@
         <w:pStyle w:val="Sansinterligne"/>
         <w:numPr>
           <w:ilvl w:val="0"/>
-          <w:numId w:val="15"/>
+          <w:numId w:val="5"/>
         </w:numPr>
         <w:jc w:val="both"/>
-      </w:pPr>
-      <w:r>
-        <w:t>Plantation de palétuviers</w:t>
-      </w:r>
-    </w:p>
-    <w:p>
-      <w:pPr>
-        <w:pStyle w:val="Sansinterligne"/>
-        <w:ind w:left="720"/>
-        <w:jc w:val="both"/>
-      </w:pPr>
+        <w:rPr>
+          <w:rFonts w:cs="Arial"/>
+        </w:rPr>
+      </w:pPr>
+      <w:r>
+        <w:rPr>
+          <w:rFonts w:cs="Arial"/>
+        </w:rPr>
+        <w:t xml:space="preserve">Intégration </w:t>
+      </w:r>
+      <w:r>
+        <w:rPr>
+          <w:rFonts w:cs="Arial"/>
+        </w:rPr>
+        <w:t>d’écrans</w:t>
+      </w:r>
+      <w:r>
+        <w:rPr>
+          <w:rFonts w:cs="Arial"/>
+        </w:rPr>
+        <w:t xml:space="preserve"> d’information voyageurs</w:t>
+      </w:r>
     </w:p>
     <w:p>
       <w:pPr>
         <w:pStyle w:val="Titre1"/>
       </w:pPr>
-      <w:r>
-        <w:br w:type="column"/>
-      </w:r>
-      <w:r>
-        <w:lastRenderedPageBreak/>
+    </w:p>
+    <w:p>
+      <w:pPr>
+        <w:pStyle w:val="Titre1"/>
+      </w:pPr>
+      <w:r>
         <w:t>Formation</w:t>
       </w:r>
     </w:p>
@@ -2557,27 +2613,15 @@
           <w:numId w:val="6"/>
         </w:numPr>
         <w:jc w:val="both"/>
-      </w:pPr>
-      <w:r>
-        <w:t xml:space="preserve">Langages </w:t>
-      </w:r>
-      <w:r>
-        <w:t>C</w:t>
-      </w:r>
-      <w:r>
-        <w:t>,</w:t>
-      </w:r>
-      <w:r>
-        <w:t xml:space="preserve"> </w:t>
-      </w:r>
-      <w:r>
-        <w:t xml:space="preserve">Node JS, Python, </w:t>
-      </w:r>
-      <w:r>
-        <w:t>J</w:t>
-      </w:r>
-      <w:r>
-        <w:t>ava</w:t>
+        <w:rPr>
+          <w:rFonts w:cs="Arial"/>
+        </w:rPr>
+      </w:pPr>
+      <w:r>
+        <w:rPr>
+          <w:rFonts w:cs="Arial"/>
+        </w:rPr>
+        <w:t>Environnement Azure</w:t>
       </w:r>
     </w:p>
     <w:p>
@@ -2596,67 +2640,7 @@
         <w:rPr>
           <w:rFonts w:cs="Arial"/>
         </w:rPr>
-        <w:t xml:space="preserve">Web : </w:t>
-      </w:r>
-      <w:r>
-        <w:rPr>
-          <w:rFonts w:cs="Arial"/>
-        </w:rPr>
-        <w:t>HTML</w:t>
-      </w:r>
-      <w:r>
-        <w:rPr>
-          <w:rFonts w:cs="Arial"/>
-        </w:rPr>
-        <w:t xml:space="preserve">5, </w:t>
-      </w:r>
-      <w:r>
-        <w:rPr>
-          <w:rFonts w:cs="Arial"/>
-        </w:rPr>
-        <w:t>CSS</w:t>
-      </w:r>
-      <w:r>
-        <w:rPr>
-          <w:rFonts w:cs="Arial"/>
-        </w:rPr>
-        <w:t xml:space="preserve">, </w:t>
-      </w:r>
-      <w:r>
-        <w:rPr>
-          <w:rFonts w:cs="Arial"/>
-        </w:rPr>
-        <w:t>PHP</w:t>
-      </w:r>
-      <w:r>
-        <w:rPr>
-          <w:rFonts w:cs="Arial"/>
-        </w:rPr>
-        <w:t xml:space="preserve">, SQL, </w:t>
-      </w:r>
-      <w:r>
-        <w:rPr>
-          <w:rFonts w:cs="Arial"/>
-        </w:rPr>
-        <w:t>J</w:t>
-      </w:r>
-      <w:r>
-        <w:rPr>
-          <w:rFonts w:cs="Arial"/>
-        </w:rPr>
-        <w:t xml:space="preserve">avascript, </w:t>
-      </w:r>
-      <w:r>
-        <w:rPr>
-          <w:rFonts w:cs="Arial"/>
-        </w:rPr>
-        <w:t>A</w:t>
-      </w:r>
-      <w:r>
-        <w:rPr>
-          <w:rFonts w:cs="Arial"/>
-        </w:rPr>
-        <w:t>ngularJS</w:t>
+        <w:t>Azure IoT Edge</w:t>
       </w:r>
     </w:p>
     <w:p>
@@ -2667,35 +2651,30 @@
           <w:numId w:val="6"/>
         </w:numPr>
         <w:jc w:val="both"/>
-        <w:rPr>
-          <w:rFonts w:cs="Arial"/>
-        </w:rPr>
-      </w:pPr>
-      <w:r>
-        <w:rPr>
-          <w:rFonts w:cs="Arial"/>
-        </w:rPr>
-        <w:t>Développement mobile : Cordova /</w:t>
-      </w:r>
-      <w:r>
-        <w:rPr>
-          <w:rFonts w:cs="Arial"/>
-        </w:rPr>
+      </w:pPr>
+      <w:r>
+        <w:t xml:space="preserve">Langages </w:t>
+      </w:r>
+      <w:r>
+        <w:t>C</w:t>
+      </w:r>
+      <w:r>
+        <w:t>, C#</w:t>
+      </w:r>
+      <w:r>
+        <w:t>,</w:t>
+      </w:r>
+      <w:r>
         <w:t xml:space="preserve"> </w:t>
       </w:r>
-      <w:proofErr w:type="spellStart"/>
-      <w:r>
-        <w:rPr>
-          <w:rFonts w:cs="Arial"/>
-        </w:rPr>
-        <w:t>Phonegap</w:t>
-      </w:r>
-      <w:proofErr w:type="spellEnd"/>
-      <w:r>
-        <w:rPr>
-          <w:rFonts w:cs="Arial"/>
-        </w:rPr>
-        <w:t xml:space="preserve"> / Ionic</w:t>
+      <w:r>
+        <w:t xml:space="preserve">Node JS, Python, </w:t>
+      </w:r>
+      <w:r>
+        <w:t>J</w:t>
+      </w:r>
+      <w:r>
+        <w:t>ava</w:t>
       </w:r>
     </w:p>
     <w:p>
@@ -2714,7 +2693,67 @@
         <w:rPr>
           <w:rFonts w:cs="Arial"/>
         </w:rPr>
-        <w:t>MS Office – VBA</w:t>
+        <w:t xml:space="preserve">Web : </w:t>
+      </w:r>
+      <w:r>
+        <w:rPr>
+          <w:rFonts w:cs="Arial"/>
+        </w:rPr>
+        <w:t>HTML</w:t>
+      </w:r>
+      <w:r>
+        <w:rPr>
+          <w:rFonts w:cs="Arial"/>
+        </w:rPr>
+        <w:t xml:space="preserve">5, </w:t>
+      </w:r>
+      <w:r>
+        <w:rPr>
+          <w:rFonts w:cs="Arial"/>
+        </w:rPr>
+        <w:t>CSS</w:t>
+      </w:r>
+      <w:r>
+        <w:rPr>
+          <w:rFonts w:cs="Arial"/>
+        </w:rPr>
+        <w:t xml:space="preserve">, </w:t>
+      </w:r>
+      <w:r>
+        <w:rPr>
+          <w:rFonts w:cs="Arial"/>
+        </w:rPr>
+        <w:t>PHP</w:t>
+      </w:r>
+      <w:r>
+        <w:rPr>
+          <w:rFonts w:cs="Arial"/>
+        </w:rPr>
+        <w:t xml:space="preserve">, SQL, </w:t>
+      </w:r>
+      <w:r>
+        <w:rPr>
+          <w:rFonts w:cs="Arial"/>
+        </w:rPr>
+        <w:t>J</w:t>
+      </w:r>
+      <w:r>
+        <w:rPr>
+          <w:rFonts w:cs="Arial"/>
+        </w:rPr>
+        <w:t xml:space="preserve">avascript, </w:t>
+      </w:r>
+      <w:r>
+        <w:rPr>
+          <w:rFonts w:cs="Arial"/>
+        </w:rPr>
+        <w:t>A</w:t>
+      </w:r>
+      <w:r>
+        <w:rPr>
+          <w:rFonts w:cs="Arial"/>
+        </w:rPr>
+        <w:t>ngularJS</w:t>
       </w:r>
     </w:p>
     <w:p>
@@ -2733,16 +2772,27 @@
         <w:rPr>
           <w:rFonts w:cs="Arial"/>
         </w:rPr>
-        <w:t xml:space="preserve">Microcontrôleur : </w:t>
-      </w:r>
-      <w:r>
-        <w:t>ESP8266</w:t>
-      </w:r>
-      <w:r>
-        <w:t>, ATmega328</w:t>
-      </w:r>
-      <w:r>
-        <w:t>, ATtiny85</w:t>
+        <w:t>Développement mobile : Cordova /</w:t>
+      </w:r>
+      <w:r>
+        <w:rPr>
+          <w:rFonts w:cs="Arial"/>
+        </w:rPr>
+        <w:t xml:space="preserve"> </w:t>
+      </w:r>
+      <w:proofErr w:type="spellStart"/>
+      <w:r>
+        <w:rPr>
+          <w:rFonts w:cs="Arial"/>
+        </w:rPr>
+        <w:t>Phonegap</w:t>
+      </w:r>
+      <w:proofErr w:type="spellEnd"/>
+      <w:r>
+        <w:rPr>
+          <w:rFonts w:cs="Arial"/>
+        </w:rPr>
+        <w:t xml:space="preserve"> / Ionic</w:t>
       </w:r>
     </w:p>
     <w:p>
@@ -2754,6 +2804,53 @@
         </w:numPr>
         <w:jc w:val="both"/>
         <w:rPr>
+          <w:rFonts w:cs="Arial"/>
+        </w:rPr>
+      </w:pPr>
+      <w:r>
+        <w:rPr>
+          <w:rFonts w:cs="Arial"/>
+        </w:rPr>
+        <w:t>MS Office – VBA</w:t>
+      </w:r>
+    </w:p>
+    <w:p>
+      <w:pPr>
+        <w:pStyle w:val="Sansinterligne"/>
+        <w:numPr>
+          <w:ilvl w:val="0"/>
+          <w:numId w:val="6"/>
+        </w:numPr>
+        <w:jc w:val="both"/>
+        <w:rPr>
+          <w:rFonts w:cs="Arial"/>
+        </w:rPr>
+      </w:pPr>
+      <w:r>
+        <w:rPr>
+          <w:rFonts w:cs="Arial"/>
+        </w:rPr>
+        <w:t xml:space="preserve">Microcontrôleur : </w:t>
+      </w:r>
+      <w:r>
+        <w:t>ESP8266</w:t>
+      </w:r>
+      <w:r>
+        <w:t>, ATmega328</w:t>
+      </w:r>
+      <w:r>
+        <w:t>, ATtiny85</w:t>
+      </w:r>
+    </w:p>
+    <w:p>
+      <w:pPr>
+        <w:pStyle w:val="Sansinterligne"/>
+        <w:numPr>
+          <w:ilvl w:val="0"/>
+          <w:numId w:val="6"/>
+        </w:numPr>
+        <w:jc w:val="both"/>
+        <w:rPr>
           <w:rFonts w:asciiTheme="minorHAnsi" w:hAnsiTheme="minorHAnsi" w:cs="Arial"/>
         </w:rPr>
       </w:pPr>
@@ -2775,6 +2872,26 @@
           <w:rFonts w:cs="Arial"/>
         </w:rPr>
         <w:t>RaspberryPI</w:t>
+      </w:r>
+      <w:proofErr w:type="spellEnd"/>
+      <w:r>
+        <w:rPr>
+          <w:rFonts w:cs="Arial"/>
+        </w:rPr>
+        <w:t xml:space="preserve"> </w:t>
+      </w:r>
+      <w:r>
+        <w:rPr>
+          <w:rFonts w:cs="Arial"/>
+        </w:rPr>
+        <w:t xml:space="preserve">/ </w:t>
+      </w:r>
+      <w:proofErr w:type="spellStart"/>
+      <w:r>
+        <w:rPr>
+          <w:rFonts w:cs="Arial"/>
+        </w:rPr>
+        <w:t>RevolutionPi</w:t>
       </w:r>
       <w:proofErr w:type="spellEnd"/>
       <w:r>
@@ -2846,10 +2963,7 @@
         </w:rPr>
       </w:pPr>
       <w:r>
-        <w:t>ESP8266</w:t>
-      </w:r>
-      <w:r>
-        <w:t xml:space="preserve"> </w:t>
+        <w:t xml:space="preserve">ESP8266 </w:t>
       </w:r>
       <w:r>
         <w:rPr>
@@ -3015,14 +3129,7 @@
           <w:rStyle w:val="Titre3Car"/>
           <w:lang w:val="en-US"/>
         </w:rPr>
-        <w:t xml:space="preserve">Chatbot Messenger </w:t>
-      </w:r>
-      <w:r>
-        <w:rPr>
-          <w:rStyle w:val="Titre3Car"/>
-          <w:lang w:val="en-US"/>
-        </w:rPr>
-        <w:t xml:space="preserve">• NodeJS • Heroku </w:t>
+        <w:t xml:space="preserve">Chatbot Messenger • NodeJS • Heroku </w:t>
       </w:r>
     </w:p>
     <w:p>
@@ -3120,179 +3227,216 @@
     </w:p>
     <w:p>
       <w:pPr>
+        <w:pStyle w:val="Titre2"/>
+        <w:rPr>
+          <w:lang w:val="en-US"/>
+        </w:rPr>
+      </w:pPr>
+    </w:p>
+    <w:p>
+      <w:pPr>
+        <w:pStyle w:val="Titre2"/>
+      </w:pPr>
+      <w:r>
+        <w:t>Application web pour vélos en libre-service</w:t>
+      </w:r>
+    </w:p>
+    <w:p>
+      <w:pPr>
+        <w:pStyle w:val="Titre3"/>
+        <w:rPr>
+          <w:rStyle w:val="Titre3Car"/>
+        </w:rPr>
+      </w:pPr>
+      <w:r>
+        <w:t xml:space="preserve">HTML </w:t>
+      </w:r>
+      <w:r>
+        <w:rPr>
+          <w:rStyle w:val="Titre3Car"/>
+        </w:rPr>
+        <w:t>•</w:t>
+      </w:r>
+      <w:r>
+        <w:rPr>
+          <w:rStyle w:val="Titre3Car"/>
+        </w:rPr>
+        <w:t xml:space="preserve"> CSS </w:t>
+      </w:r>
+      <w:r>
+        <w:rPr>
+          <w:rStyle w:val="Titre3Car"/>
+        </w:rPr>
+        <w:t>•</w:t>
+      </w:r>
+      <w:r>
+        <w:rPr>
+          <w:rStyle w:val="Titre3Car"/>
+        </w:rPr>
+        <w:t xml:space="preserve"> Javascript </w:t>
+      </w:r>
+      <w:r>
+        <w:rPr>
+          <w:rStyle w:val="Titre3Car"/>
+        </w:rPr>
+        <w:t>•</w:t>
+      </w:r>
+      <w:r>
+        <w:rPr>
+          <w:rStyle w:val="Titre3Car"/>
+        </w:rPr>
+        <w:t xml:space="preserve"> PHP </w:t>
+      </w:r>
+      <w:r>
+        <w:rPr>
+          <w:rStyle w:val="Titre3Car"/>
+        </w:rPr>
+        <w:softHyphen/>
+      </w:r>
+      <w:r>
+        <w:rPr>
+          <w:rStyle w:val="Titre3Car"/>
+        </w:rPr>
+        <w:t>•</w:t>
+      </w:r>
+      <w:r>
+        <w:rPr>
+          <w:rStyle w:val="Titre3Car"/>
+        </w:rPr>
+        <w:t xml:space="preserve"> SQL </w:t>
+      </w:r>
+      <w:r>
+        <w:rPr>
+          <w:rStyle w:val="Titre3Car"/>
+        </w:rPr>
+        <w:t>•</w:t>
+      </w:r>
+      <w:r>
+        <w:rPr>
+          <w:rStyle w:val="Titre3Car"/>
+        </w:rPr>
+        <w:t xml:space="preserve"> AngularJS </w:t>
+      </w:r>
+      <w:r>
+        <w:rPr>
+          <w:rStyle w:val="Titre3Car"/>
+        </w:rPr>
+        <w:t>•</w:t>
+      </w:r>
+      <w:r>
+        <w:rPr>
+          <w:rStyle w:val="Titre3Car"/>
+        </w:rPr>
+        <w:t xml:space="preserve"> Mapbox </w:t>
+      </w:r>
+      <w:r>
+        <w:rPr>
+          <w:rStyle w:val="Titre3Car"/>
+        </w:rPr>
+        <w:t>•</w:t>
+      </w:r>
+      <w:r>
+        <w:rPr>
+          <w:rStyle w:val="Titre3Car"/>
+        </w:rPr>
+        <w:t xml:space="preserve"> Leaflet</w:t>
+      </w:r>
+    </w:p>
+    <w:p>
+      <w:pPr>
+        <w:pStyle w:val="Paragraphedeliste"/>
+        <w:numPr>
+          <w:ilvl w:val="0"/>
+          <w:numId w:val="15"/>
+        </w:numPr>
+      </w:pPr>
+      <w:r>
+        <w:t>Visualisation des flux de Vélo’v et Vélib en temps réel</w:t>
+      </w:r>
+    </w:p>
+    <w:p>
+      <w:pPr>
+        <w:pStyle w:val="Paragraphedeliste"/>
+        <w:numPr>
+          <w:ilvl w:val="0"/>
+          <w:numId w:val="15"/>
+        </w:numPr>
+      </w:pPr>
+      <w:r>
+        <w:t>Visualisation de l’historique de chaque station</w:t>
+      </w:r>
+    </w:p>
+    <w:p>
+      <w:pPr>
+        <w:pStyle w:val="Paragraphedeliste"/>
+        <w:numPr>
+          <w:ilvl w:val="0"/>
+          <w:numId w:val="15"/>
+        </w:numPr>
+      </w:pPr>
+      <w:r>
+        <w:t>Prédiction du taux d’occupation d’une station en fonction de l’heure</w:t>
+      </w:r>
+    </w:p>
+    <w:p>
+      <w:pPr>
+        <w:pStyle w:val="Paragraphedeliste"/>
+      </w:pPr>
+    </w:p>
+    <w:p>
+      <w:pPr>
         <w:pStyle w:val="Paragraphedeliste"/>
         <w:numPr>
           <w:ilvl w:val="0"/>
           <w:numId w:val="18"/>
         </w:numPr>
-        <w:rPr>
-          <w:lang w:val="en-US"/>
-        </w:rPr>
       </w:pPr>
       <w:hyperlink r:id="rId14" w:history="1">
         <w:r>
           <w:rPr>
             <w:rStyle w:val="Lienhypertexte"/>
-            <w:lang w:val="en-US"/>
           </w:rPr>
-          <w:t>https://www.messenger.com/t/MrVelov</w:t>
+          <w:t>http://etiennevilledieu.fr</w:t>
+        </w:r>
+        <w:r>
+          <w:rPr>
+            <w:rStyle w:val="Lienhypertexte"/>
+          </w:rPr>
+          <w:t>/</w:t>
+        </w:r>
+        <w:r>
+          <w:rPr>
+            <w:rStyle w:val="Lienhypertexte"/>
+          </w:rPr>
+          <w:t>velov</w:t>
         </w:r>
       </w:hyperlink>
-    </w:p>
-    <w:p>
-      <w:pPr>
-        <w:pStyle w:val="Titre2"/>
-      </w:pPr>
-    </w:p>
-    <w:p>
-      <w:pPr>
-        <w:pStyle w:val="Titre2"/>
-      </w:pPr>
-      <w:r>
-        <w:t>Application web pour vélos en libre-service</w:t>
-      </w:r>
-    </w:p>
-    <w:p>
-      <w:pPr>
-        <w:pStyle w:val="Titre3"/>
-        <w:rPr>
-          <w:rStyle w:val="Titre3Car"/>
-        </w:rPr>
-      </w:pPr>
-      <w:r>
-        <w:t xml:space="preserve">HTML </w:t>
-      </w:r>
-      <w:r>
-        <w:rPr>
-          <w:rStyle w:val="Titre3Car"/>
-        </w:rPr>
-        <w:t>•</w:t>
-      </w:r>
-      <w:r>
-        <w:rPr>
-          <w:rStyle w:val="Titre3Car"/>
-        </w:rPr>
-        <w:t xml:space="preserve"> CSS </w:t>
-      </w:r>
-      <w:r>
-        <w:rPr>
-          <w:rStyle w:val="Titre3Car"/>
-        </w:rPr>
-        <w:t>•</w:t>
-      </w:r>
-      <w:r>
-        <w:rPr>
-          <w:rStyle w:val="Titre3Car"/>
-        </w:rPr>
-        <w:t xml:space="preserve"> Javascript </w:t>
-      </w:r>
-      <w:r>
-        <w:rPr>
-          <w:rStyle w:val="Titre3Car"/>
-        </w:rPr>
-        <w:t>•</w:t>
-      </w:r>
-      <w:r>
-        <w:rPr>
-          <w:rStyle w:val="Titre3Car"/>
-        </w:rPr>
-        <w:t xml:space="preserve"> PHP </w:t>
-      </w:r>
-      <w:r>
-        <w:rPr>
-          <w:rStyle w:val="Titre3Car"/>
-        </w:rPr>
-        <w:softHyphen/>
-      </w:r>
-      <w:r>
-        <w:rPr>
-          <w:rStyle w:val="Titre3Car"/>
-        </w:rPr>
-        <w:t>•</w:t>
-      </w:r>
-      <w:r>
-        <w:rPr>
-          <w:rStyle w:val="Titre3Car"/>
-        </w:rPr>
-        <w:t xml:space="preserve"> SQL </w:t>
-      </w:r>
-      <w:r>
-        <w:rPr>
-          <w:rStyle w:val="Titre3Car"/>
-        </w:rPr>
-        <w:t>•</w:t>
-      </w:r>
-      <w:r>
-        <w:rPr>
-          <w:rStyle w:val="Titre3Car"/>
-        </w:rPr>
-        <w:t xml:space="preserve"> AngularJS </w:t>
-      </w:r>
-      <w:r>
-        <w:rPr>
-          <w:rStyle w:val="Titre3Car"/>
-        </w:rPr>
-        <w:t>•</w:t>
-      </w:r>
-      <w:r>
-        <w:rPr>
-          <w:rStyle w:val="Titre3Car"/>
-        </w:rPr>
-        <w:t xml:space="preserve"> Mapbox </w:t>
-      </w:r>
-      <w:r>
-        <w:rPr>
-          <w:rStyle w:val="Titre3Car"/>
-        </w:rPr>
-        <w:t>•</w:t>
-      </w:r>
-      <w:r>
-        <w:rPr>
-          <w:rStyle w:val="Titre3Car"/>
-        </w:rPr>
-        <w:t xml:space="preserve"> Leaflet</w:t>
-      </w:r>
-    </w:p>
-    <w:p>
-      <w:pPr>
-        <w:pStyle w:val="Paragraphedeliste"/>
-        <w:numPr>
-          <w:ilvl w:val="0"/>
-          <w:numId w:val="15"/>
-        </w:numPr>
-      </w:pPr>
-      <w:r>
-        <w:t>Visualisation des flux de Vélo’v et Vélib en temps réel</w:t>
-      </w:r>
-    </w:p>
-    <w:p>
-      <w:pPr>
-        <w:pStyle w:val="Paragraphedeliste"/>
-        <w:numPr>
-          <w:ilvl w:val="0"/>
-          <w:numId w:val="15"/>
-        </w:numPr>
-      </w:pPr>
-      <w:r>
-        <w:t>Visualisation de l’historique de chaque station</w:t>
-      </w:r>
-    </w:p>
-    <w:p>
-      <w:pPr>
-        <w:pStyle w:val="Paragraphedeliste"/>
-        <w:numPr>
-          <w:ilvl w:val="0"/>
-          <w:numId w:val="15"/>
-        </w:numPr>
-      </w:pPr>
-      <w:r>
-        <w:t>Prédiction du taux d’occupation d’une station en fonction de l’heure</w:t>
-      </w:r>
-    </w:p>
-    <w:p>
-      <w:pPr>
-        <w:pStyle w:val="Paragraphedeliste"/>
-      </w:pPr>
+      <w:r>
+        <w:t xml:space="preserve"> et </w:t>
+      </w:r>
+      <w:hyperlink r:id="rId15" w:history="1">
+        <w:r>
+          <w:rPr>
+            <w:rStyle w:val="Lienhypertexte"/>
+          </w:rPr>
+          <w:t>http://etiennevi</w:t>
+        </w:r>
+        <w:r>
+          <w:rPr>
+            <w:rStyle w:val="Lienhypertexte"/>
+          </w:rPr>
+          <w:t>l</w:t>
+        </w:r>
+        <w:r>
+          <w:rPr>
+            <w:rStyle w:val="Lienhypertexte"/>
+          </w:rPr>
+          <w:t>ledieu.fr/velib</w:t>
+        </w:r>
+      </w:hyperlink>
+      <w:r>
+        <w:t xml:space="preserve"> </w:t>
+      </w:r>
     </w:p>
     <w:p>
       <w:pPr>
@@ -3301,56 +3445,25 @@
           <w:ilvl w:val="0"/>
           <w:numId w:val="18"/>
         </w:numPr>
-      </w:pPr>
-      <w:hyperlink r:id="rId15" w:history="1">
-        <w:r>
-          <w:rPr>
-            <w:rStyle w:val="Lienhypertexte"/>
-          </w:rPr>
-          <w:t>http://etiennevilledieu.fr/velov</w:t>
-        </w:r>
-      </w:hyperlink>
-      <w:r>
-        <w:t xml:space="preserve"> et </w:t>
+        <w:rPr>
+          <w:lang w:val="en-US"/>
+        </w:rPr>
+      </w:pPr>
+      <w:proofErr w:type="spellStart"/>
+      <w:r>
+        <w:rPr>
+          <w:lang w:val="en-US"/>
+        </w:rPr>
+        <w:t>Github</w:t>
+      </w:r>
+      <w:proofErr w:type="spellEnd"/>
+      <w:r>
+        <w:rPr>
+          <w:lang w:val="en-US"/>
+        </w:rPr>
+        <w:t xml:space="preserve"> : </w:t>
       </w:r>
       <w:hyperlink r:id="rId16" w:history="1">
-        <w:r>
-          <w:rPr>
-            <w:rStyle w:val="Lienhypertexte"/>
-          </w:rPr>
-          <w:t>http://etiennevilledieu.fr/velib</w:t>
-        </w:r>
-      </w:hyperlink>
-      <w:r>
-        <w:t xml:space="preserve"> </w:t>
-      </w:r>
-    </w:p>
-    <w:p>
-      <w:pPr>
-        <w:pStyle w:val="Paragraphedeliste"/>
-        <w:numPr>
-          <w:ilvl w:val="0"/>
-          <w:numId w:val="18"/>
-        </w:numPr>
-        <w:rPr>
-          <w:lang w:val="en-US"/>
-        </w:rPr>
-      </w:pPr>
-      <w:proofErr w:type="spellStart"/>
-      <w:r>
-        <w:rPr>
-          <w:lang w:val="en-US"/>
-        </w:rPr>
-        <w:t>Github</w:t>
-      </w:r>
-      <w:proofErr w:type="spellEnd"/>
-      <w:r>
-        <w:rPr>
-          <w:lang w:val="en-US"/>
-        </w:rPr>
-        <w:t xml:space="preserve"> : </w:t>
-      </w:r>
-      <w:hyperlink r:id="rId17" w:history="1">
         <w:r>
           <w:rPr>
             <w:rStyle w:val="Lienhypertexte"/>
@@ -3585,26 +3698,6 @@
           <w:ilvl w:val="0"/>
           <w:numId w:val="21"/>
         </w:numPr>
-      </w:pPr>
-      <w:hyperlink r:id="rId18" w:history="1">
-        <w:r>
-          <w:rPr>
-            <w:rStyle w:val="Lienhypertexte"/>
-          </w:rPr>
-          <w:t>http://potinoid.fr/</w:t>
-        </w:r>
-      </w:hyperlink>
-      <w:r>
-        <w:t xml:space="preserve"> </w:t>
-      </w:r>
-    </w:p>
-    <w:p>
-      <w:pPr>
-        <w:pStyle w:val="Paragraphedeliste"/>
-        <w:numPr>
-          <w:ilvl w:val="0"/>
-          <w:numId w:val="21"/>
-        </w:numPr>
         <w:rPr>
           <w:lang w:val="en-US"/>
         </w:rPr>
@@ -3623,7 +3716,7 @@
         </w:rPr>
         <w:t xml:space="preserve"> : </w:t>
       </w:r>
-      <w:hyperlink r:id="rId19" w:history="1">
+      <w:hyperlink r:id="rId17" w:history="1">
         <w:r>
           <w:rPr>
             <w:rStyle w:val="Lienhypertexte"/>
@@ -4156,7 +4249,7 @@
         </w:rPr>
         <w:t xml:space="preserve"> : </w:t>
       </w:r>
-      <w:hyperlink r:id="rId20" w:history="1">
+      <w:hyperlink r:id="rId18" w:history="1">
         <w:r>
           <w:rPr>
             <w:rStyle w:val="Lienhypertexte"/>
@@ -4203,7 +4296,7 @@
         </w:rPr>
         <w:t xml:space="preserve"> : </w:t>
       </w:r>
-      <w:hyperlink r:id="rId21" w:history="1">
+      <w:hyperlink r:id="rId19" w:history="1">
         <w:r>
           <w:rPr>
             <w:rStyle w:val="Lienhypertexte"/>
@@ -4349,13 +4442,27 @@
         </w:rPr>
         <w:t xml:space="preserve"> : </w:t>
       </w:r>
-      <w:hyperlink r:id="rId22" w:history="1">
+      <w:hyperlink r:id="rId20" w:history="1">
         <w:r>
           <w:rPr>
             <w:rStyle w:val="Lienhypertexte"/>
             <w:lang w:val="en-US"/>
           </w:rPr>
-          <w:t>https://github.com/EtienneV/Serveur-domotique</w:t>
+          <w:t>https://github.com/EtienneV/S</w:t>
+        </w:r>
+        <w:r>
+          <w:rPr>
+            <w:rStyle w:val="Lienhypertexte"/>
+            <w:lang w:val="en-US"/>
+          </w:rPr>
+          <w:t>e</w:t>
+        </w:r>
+        <w:r>
+          <w:rPr>
+            <w:rStyle w:val="Lienhypertexte"/>
+            <w:lang w:val="en-US"/>
+          </w:rPr>
+          <w:t>rveur-domotique</w:t>
         </w:r>
       </w:hyperlink>
     </w:p>
@@ -4437,7 +4544,7 @@
         </w:rPr>
         <w:t xml:space="preserve"> : </w:t>
       </w:r>
-      <w:hyperlink r:id="rId23" w:history="1">
+      <w:hyperlink r:id="rId21" w:history="1">
         <w:r>
           <w:rPr>
             <w:rStyle w:val="Lienhypertexte"/>
@@ -4750,7 +4857,7 @@
       </w:pPr>
     </w:p>
     <w:sectPr>
-      <w:headerReference w:type="default" r:id="rId24"/>
+      <w:headerReference w:type="default" r:id="rId22"/>
       <w:pgSz w:w="11906" w:h="16838"/>
       <w:pgMar w:top="1125" w:right="566" w:bottom="142" w:left="426" w:header="142" w:footer="708" w:gutter="0"/>
       <w:cols w:num="2" w:space="708" w:equalWidth="0">
@@ -4855,7 +4962,7 @@
       <w:t xml:space="preserve"> </w:t>
     </w:r>
     <w:r>
-      <w:t>Août 2018</w:t>
+      <w:t>Octobre 2019</w:t>
     </w:r>
   </w:p>
   <w:p>
@@ -8731,6 +8838,11 @@
       <w:shd w:val="clear" w:color="auto" w:fill="E6E6E6"/>
     </w:rPr>
   </w:style>
+  <w:style w:type="character" w:customStyle="1" w:styleId="lt-line-clampline">
+    <w:name w:val="lt-line-clamp__line"/>
+    <w:basedOn w:val="Policepardfaut"/>
+    <w:rsid w:val="00677123"/>
+  </w:style>
 </w:styles>
 </file>
 
@@ -9000,7 +9112,7 @@
 </file>
 
 <file path=customXml/itemProps1.xml><?xml version="1.0" encoding="utf-8"?>
-<ds:datastoreItem xmlns:ds="http://schemas.openxmlformats.org/officeDocument/2006/customXml" ds:itemID="{B151B73B-474E-4AEE-8506-57F7152BD0C5}">
+<ds:datastoreItem xmlns:ds="http://schemas.openxmlformats.org/officeDocument/2006/customXml" ds:itemID="{E3790616-886D-43BA-8A57-5C091D420774}">
   <ds:schemaRefs>
     <ds:schemaRef ds:uri="http://schemas.openxmlformats.org/officeDocument/2006/bibliography"/>
   </ds:schemaRefs>

</xml_diff>